<commit_message>
Update DDT_Template.docx after Lupazzi's review
</commit_message>
<xml_diff>
--- a/DDT_Template.docx
+++ b/DDT_Template.docx
@@ -164,6 +164,19 @@
           <w:rtl w:val="0"/>
           <w:lang w:val="it-IT"/>
         </w:rPr>
+        <w:t>Allitude - {d.banca}</w:t>
+      </w:r>
+    </w:p>
+    <w:p>
+      <w:pPr>
+        <w:pStyle w:val="Corpo A"/>
+      </w:pPr>
+      <w:r>
+        <w:rPr>
+          <w:rFonts w:cs="Arial Unicode MS" w:eastAsia="Arial Unicode MS"/>
+          <w:rtl w:val="0"/>
+          <w:lang w:val="it-IT"/>
+        </w:rPr>
         <w:t>{d.indirizzo}</w:t>
       </w:r>
     </w:p>
@@ -174,7 +187,7 @@
     </w:p>
     <w:tbl>
       <w:tblPr>
-        <w:tblW w:w="9411" w:type="dxa"/>
+        <w:tblW w:w="9632" w:type="dxa"/>
         <w:jc w:val="left"/>
         <w:tblInd w:w="324" w:type="dxa"/>
         <w:tblBorders>
@@ -189,10 +202,11 @@
         <w:tblLayout w:type="fixed"/>
       </w:tblPr>
       <w:tblGrid>
-        <w:gridCol w:w="2190"/>
-        <w:gridCol w:w="3918"/>
-        <w:gridCol w:w="1858"/>
-        <w:gridCol w:w="1445"/>
+        <w:gridCol w:w="1750"/>
+        <w:gridCol w:w="2608"/>
+        <w:gridCol w:w="1896"/>
+        <w:gridCol w:w="2112"/>
+        <w:gridCol w:w="1266"/>
       </w:tblGrid>
       <w:tr>
         <w:tblPrEx>
@@ -203,7 +217,7 @@
         </w:trPr>
         <w:tc>
           <w:tcPr>
-            <w:tcW w:type="dxa" w:w="2190"/>
+            <w:tcW w:type="dxa" w:w="1750"/>
             <w:tcBorders>
               <w:top w:val="single" w:color="000000" w:sz="2" w:space="0" w:shadow="0" w:frame="0"/>
               <w:left w:val="single" w:color="000000" w:sz="2" w:space="0" w:shadow="0" w:frame="0"/>
@@ -236,7 +250,7 @@
         </w:tc>
         <w:tc>
           <w:tcPr>
-            <w:tcW w:type="dxa" w:w="3918"/>
+            <w:tcW w:type="dxa" w:w="2608"/>
             <w:tcBorders>
               <w:top w:val="single" w:color="000000" w:sz="2" w:space="0" w:shadow="0" w:frame="0"/>
               <w:left w:val="single" w:color="000000" w:sz="2" w:space="0" w:shadow="0" w:frame="0"/>
@@ -269,7 +283,7 @@
         </w:tc>
         <w:tc>
           <w:tcPr>
-            <w:tcW w:type="dxa" w:w="1858"/>
+            <w:tcW w:type="dxa" w:w="1896"/>
             <w:tcBorders>
               <w:top w:val="single" w:color="000000" w:sz="2" w:space="0" w:shadow="0" w:frame="0"/>
               <w:left w:val="single" w:color="000000" w:sz="2" w:space="0" w:shadow="0" w:frame="0"/>
@@ -302,7 +316,40 @@
         </w:tc>
         <w:tc>
           <w:tcPr>
-            <w:tcW w:type="dxa" w:w="1444"/>
+            <w:tcW w:type="dxa" w:w="2112"/>
+            <w:tcBorders>
+              <w:top w:val="single" w:color="000000" w:sz="2" w:space="0" w:shadow="0" w:frame="0"/>
+              <w:left w:val="single" w:color="000000" w:sz="2" w:space="0" w:shadow="0" w:frame="0"/>
+              <w:bottom w:val="single" w:color="000000" w:sz="2" w:space="0" w:shadow="0" w:frame="0"/>
+              <w:right w:val="single" w:color="000000" w:sz="2" w:space="0" w:shadow="0" w:frame="0"/>
+            </w:tcBorders>
+            <w:shd w:val="clear" w:color="auto" w:fill="auto"/>
+            <w:tcMar>
+              <w:top w:type="dxa" w:w="80"/>
+              <w:left w:type="dxa" w:w="80"/>
+              <w:bottom w:type="dxa" w:w="80"/>
+              <w:right w:type="dxa" w:w="80"/>
+            </w:tcMar>
+            <w:vAlign w:val="center"/>
+          </w:tcPr>
+          <w:p>
+            <w:pPr>
+              <w:pStyle w:val="Stile tabella 2"/>
+              <w:jc w:val="center"/>
+            </w:pPr>
+            <w:r>
+              <w:rPr>
+                <w:shd w:val="nil" w:color="auto" w:fill="auto"/>
+                <w:rtl w:val="0"/>
+                <w:lang w:val="en-US"/>
+              </w:rPr>
+              <w:t>Progetto</w:t>
+            </w:r>
+          </w:p>
+        </w:tc>
+        <w:tc>
+          <w:tcPr>
+            <w:tcW w:type="dxa" w:w="1266"/>
             <w:tcBorders>
               <w:top w:val="single" w:color="000000" w:sz="2" w:space="0" w:shadow="0" w:frame="0"/>
               <w:left w:val="single" w:color="000000" w:sz="2" w:space="0" w:shadow="0" w:frame="0"/>
@@ -351,7 +398,7 @@
         </w:trPr>
         <w:tc>
           <w:tcPr>
-            <w:tcW w:type="dxa" w:w="2190"/>
+            <w:tcW w:type="dxa" w:w="1750"/>
             <w:tcBorders>
               <w:top w:val="single" w:color="000000" w:sz="2" w:space="0" w:shadow="0" w:frame="0"/>
               <w:left w:val="single" w:color="000000" w:sz="2" w:space="0" w:shadow="0" w:frame="0"/>
@@ -384,7 +431,7 @@
         </w:tc>
         <w:tc>
           <w:tcPr>
-            <w:tcW w:type="dxa" w:w="3918"/>
+            <w:tcW w:type="dxa" w:w="2608"/>
             <w:tcBorders>
               <w:top w:val="single" w:color="000000" w:sz="2" w:space="0" w:shadow="0" w:frame="0"/>
               <w:left w:val="single" w:color="000000" w:sz="2" w:space="0" w:shadow="0" w:frame="0"/>
@@ -422,7 +469,7 @@
         </w:tc>
         <w:tc>
           <w:tcPr>
-            <w:tcW w:type="dxa" w:w="1858"/>
+            <w:tcW w:type="dxa" w:w="1896"/>
             <w:tcBorders>
               <w:top w:val="single" w:color="000000" w:sz="2" w:space="0" w:shadow="0" w:frame="0"/>
               <w:left w:val="single" w:color="000000" w:sz="2" w:space="0" w:shadow="0" w:frame="0"/>
@@ -455,7 +502,76 @@
         </w:tc>
         <w:tc>
           <w:tcPr>
-            <w:tcW w:type="dxa" w:w="1444"/>
+            <w:tcW w:type="dxa" w:w="2112"/>
+            <w:tcBorders>
+              <w:top w:val="single" w:color="000000" w:sz="2" w:space="0" w:shadow="0" w:frame="0"/>
+              <w:left w:val="single" w:color="000000" w:sz="2" w:space="0" w:shadow="0" w:frame="0"/>
+              <w:bottom w:val="single" w:color="000000" w:sz="2" w:space="0" w:shadow="0" w:frame="0"/>
+              <w:right w:val="single" w:color="000000" w:sz="2" w:space="0" w:shadow="0" w:frame="0"/>
+            </w:tcBorders>
+            <w:shd w:val="clear" w:color="auto" w:fill="f5f5f5"/>
+            <w:tcMar>
+              <w:top w:type="dxa" w:w="80"/>
+              <w:left w:type="dxa" w:w="80"/>
+              <w:bottom w:type="dxa" w:w="80"/>
+              <w:right w:type="dxa" w:w="80"/>
+            </w:tcMar>
+            <w:vAlign w:val="center"/>
+          </w:tcPr>
+          <w:p>
+            <w:pPr>
+              <w:pStyle w:val="Stile tabella 6"/>
+            </w:pPr>
+            <w:r>
+              <w:rPr>
+                <w:rFonts w:ascii="Helvetica Neue" w:hAnsi="Helvetica Neue"/>
+                <w:shd w:val="nil" w:color="auto" w:fill="auto"/>
+                <w:rtl w:val="0"/>
+                <w:lang w:val="en-US"/>
+              </w:rPr>
+              <w:t>{d.elements[</w:t>
+            </w:r>
+            <w:r>
+              <w:rPr>
+                <w:rFonts w:ascii="Helvetica Neue" w:hAnsi="Helvetica Neue"/>
+                <w:shd w:val="nil" w:color="auto" w:fill="auto"/>
+                <w:rtl w:val="0"/>
+                <w:lang w:val="it-IT"/>
+              </w:rPr>
+              <w:t>I</w:t>
+            </w:r>
+            <w:r>
+              <w:rPr>
+                <w:rFonts w:ascii="Helvetica Neue" w:hAnsi="Helvetica Neue"/>
+                <w:shd w:val="nil" w:color="auto" w:fill="auto"/>
+                <w:rtl w:val="0"/>
+                <w:lang w:val="en-US"/>
+              </w:rPr>
+              <w:t>].</w:t>
+            </w:r>
+            <w:r>
+              <w:rPr>
+                <w:rFonts w:ascii="Helvetica Neue" w:hAnsi="Helvetica Neue"/>
+                <w:shd w:val="nil" w:color="auto" w:fill="auto"/>
+                <w:rtl w:val="0"/>
+                <w:lang w:val="it-IT"/>
+              </w:rPr>
+              <w:t>progetto</w:t>
+            </w:r>
+            <w:r>
+              <w:rPr>
+                <w:rFonts w:ascii="Helvetica Neue" w:hAnsi="Helvetica Neue"/>
+                <w:shd w:val="nil" w:color="auto" w:fill="auto"/>
+                <w:rtl w:val="0"/>
+                <w:lang w:val="en-US"/>
+              </w:rPr>
+              <w:t>}</w:t>
+            </w:r>
+          </w:p>
+        </w:tc>
+        <w:tc>
+          <w:tcPr>
+            <w:tcW w:type="dxa" w:w="1266"/>
             <w:tcBorders>
               <w:top w:val="single" w:color="000000" w:sz="2" w:space="0" w:shadow="0" w:frame="0"/>
               <w:left w:val="single" w:color="000000" w:sz="2" w:space="0" w:shadow="0" w:frame="0"/>
@@ -496,7 +612,7 @@
         </w:trPr>
         <w:tc>
           <w:tcPr>
-            <w:tcW w:type="dxa" w:w="2190"/>
+            <w:tcW w:type="dxa" w:w="1750"/>
             <w:tcBorders>
               <w:top w:val="single" w:color="000000" w:sz="2" w:space="0" w:shadow="0" w:frame="0"/>
               <w:left w:val="single" w:color="000000" w:sz="2" w:space="0" w:shadow="0" w:frame="0"/>
@@ -529,7 +645,7 @@
         </w:tc>
         <w:tc>
           <w:tcPr>
-            <w:tcW w:type="dxa" w:w="3918"/>
+            <w:tcW w:type="dxa" w:w="2608"/>
             <w:tcBorders>
               <w:top w:val="single" w:color="000000" w:sz="2" w:space="0" w:shadow="0" w:frame="0"/>
               <w:left w:val="single" w:color="000000" w:sz="2" w:space="0" w:shadow="0" w:frame="0"/>
@@ -549,7 +665,7 @@
         </w:tc>
         <w:tc>
           <w:tcPr>
-            <w:tcW w:type="dxa" w:w="1858"/>
+            <w:tcW w:type="dxa" w:w="1896"/>
             <w:tcBorders>
               <w:top w:val="single" w:color="000000" w:sz="2" w:space="0" w:shadow="0" w:frame="0"/>
               <w:left w:val="single" w:color="000000" w:sz="2" w:space="0" w:shadow="0" w:frame="0"/>
@@ -569,7 +685,27 @@
         </w:tc>
         <w:tc>
           <w:tcPr>
-            <w:tcW w:type="dxa" w:w="1444"/>
+            <w:tcW w:type="dxa" w:w="2112"/>
+            <w:tcBorders>
+              <w:top w:val="single" w:color="000000" w:sz="2" w:space="0" w:shadow="0" w:frame="0"/>
+              <w:left w:val="single" w:color="000000" w:sz="2" w:space="0" w:shadow="0" w:frame="0"/>
+              <w:bottom w:val="single" w:color="000000" w:sz="2" w:space="0" w:shadow="0" w:frame="0"/>
+              <w:right w:val="single" w:color="000000" w:sz="2" w:space="0" w:shadow="0" w:frame="0"/>
+            </w:tcBorders>
+            <w:shd w:val="clear" w:color="auto" w:fill="auto"/>
+            <w:tcMar>
+              <w:top w:type="dxa" w:w="80"/>
+              <w:left w:type="dxa" w:w="80"/>
+              <w:bottom w:type="dxa" w:w="80"/>
+              <w:right w:type="dxa" w:w="80"/>
+            </w:tcMar>
+            <w:vAlign w:val="center"/>
+          </w:tcPr>
+          <w:p/>
+        </w:tc>
+        <w:tc>
+          <w:tcPr>
+            <w:tcW w:type="dxa" w:w="1266"/>
             <w:tcBorders>
               <w:top w:val="single" w:color="000000" w:sz="2" w:space="0" w:shadow="0" w:frame="0"/>
               <w:left w:val="single" w:color="000000" w:sz="2" w:space="0" w:shadow="0" w:frame="0"/>
@@ -655,8 +791,26 @@
           <w:rtl w:val="0"/>
           <w:lang w:val="it-IT"/>
         </w:rPr>
-        <w:t>Causale: C/Installazione</w:t>
+        <w:t xml:space="preserve">Causale: </w:t>
       </w:r>
+      <w:r>
+        <w:rPr>
+          <w:rFonts w:cs="Arial Unicode MS" w:eastAsia="Arial Unicode MS"/>
+          <w:rtl w:val="0"/>
+          <w:lang w:val="it-IT"/>
+        </w:rPr>
+        <w:t>Reso da c/deposito</w:t>
+      </w:r>
+      <w:del w:id="0" w:date="2026-01-15T14:12:20Z" w:author="Mattia Ambrosio">
+        <w:r>
+          <w:rPr>
+            <w:rFonts w:cs="Arial Unicode MS" w:eastAsia="Arial Unicode MS"/>
+            <w:rtl w:val="0"/>
+            <w:lang w:val="it-IT"/>
+          </w:rPr>
+          <w:delText>C/Installazione</w:delText>
+        </w:r>
+      </w:del>
     </w:p>
     <w:p>
       <w:pPr>

</xml_diff>